<commit_message>
create a more robust algorithm for processing word doc
</commit_message>
<xml_diff>
--- a/test_vocabulary.docx
+++ b/test_vocabulary.docx
@@ -143,18 +143,16 @@
           </w:tcPr>
           <w:p>
             <w:r>
-              <w:t>homo sapiens</w:t>
-            </w:r>
-          </w:p>
-        </w:tc>
-        <w:tc>
-          <w:tcPr>
-            <w:tcW w:type="dxa" w:w="1742"/>
-          </w:tcPr>
-          <w:p>
-            <w:r>
-              <w:t>/ˌhoʊ.moʊ ˈsæ.pi.ənz/</w:t>
-            </w:r>
+              <w:t>gen z</w:t>
+            </w:r>
+          </w:p>
+        </w:tc>
+        <w:tc>
+          <w:tcPr>
+            <w:tcW w:type="dxa" w:w="1742"/>
+          </w:tcPr>
+          <w:p>
+            <w:r/>
           </w:p>
         </w:tc>
         <w:tc>
@@ -173,32 +171,257 @@
           </w:tcPr>
           <w:p>
             <w:r>
-              <w:t>智人</w:t>
-            </w:r>
-          </w:p>
-        </w:tc>
-      </w:tr>
-      <w:tr>
-        <w:trPr>
-          <w:trHeight w:val="400"/>
-        </w:trPr>
-        <w:tc>
-          <w:tcPr>
-            <w:tcW w:type="dxa" w:w="2518"/>
-          </w:tcPr>
-          <w:p>
-            <w:r>
-              <w:t>delude</w:t>
-            </w:r>
-          </w:p>
-        </w:tc>
-        <w:tc>
-          <w:tcPr>
-            <w:tcW w:type="dxa" w:w="1742"/>
-          </w:tcPr>
-          <w:p>
-            <w:r>
-              <w:t>/dɪˈluːd/</w:t>
+              <w:t>Z世代</w:t>
+            </w:r>
+          </w:p>
+        </w:tc>
+      </w:tr>
+      <w:tr>
+        <w:trPr>
+          <w:trHeight w:val="400"/>
+        </w:trPr>
+        <w:tc>
+          <w:tcPr>
+            <w:tcW w:type="dxa" w:w="2518"/>
+          </w:tcPr>
+          <w:p>
+            <w:r>
+              <w:t>pollster</w:t>
+            </w:r>
+          </w:p>
+        </w:tc>
+        <w:tc>
+          <w:tcPr>
+            <w:tcW w:type="dxa" w:w="1742"/>
+          </w:tcPr>
+          <w:p>
+            <w:r>
+              <w:t>/ˈpoʊlstər/</w:t>
+            </w:r>
+          </w:p>
+        </w:tc>
+        <w:tc>
+          <w:tcPr>
+            <w:tcW w:type="dxa" w:w="810"/>
+          </w:tcPr>
+          <w:p>
+            <w:r>
+              <w:t>n.</w:t>
+            </w:r>
+          </w:p>
+        </w:tc>
+        <w:tc>
+          <w:tcPr>
+            <w:tcW w:type="dxa" w:w="3452"/>
+          </w:tcPr>
+          <w:p>
+            <w:r>
+              <w:t>民意调查机构</w:t>
+            </w:r>
+          </w:p>
+        </w:tc>
+      </w:tr>
+      <w:tr>
+        <w:trPr>
+          <w:trHeight w:val="400"/>
+        </w:trPr>
+        <w:tc>
+          <w:tcPr>
+            <w:tcW w:type="dxa" w:w="2518"/>
+          </w:tcPr>
+          <w:p>
+            <w:r>
+              <w:t>reputable</w:t>
+            </w:r>
+          </w:p>
+        </w:tc>
+        <w:tc>
+          <w:tcPr>
+            <w:tcW w:type="dxa" w:w="1742"/>
+          </w:tcPr>
+          <w:p>
+            <w:r>
+              <w:t>/ˈrepjətəbl/</w:t>
+            </w:r>
+          </w:p>
+        </w:tc>
+        <w:tc>
+          <w:tcPr>
+            <w:tcW w:type="dxa" w:w="810"/>
+          </w:tcPr>
+          <w:p>
+            <w:r>
+              <w:t>adj.</w:t>
+            </w:r>
+          </w:p>
+        </w:tc>
+        <w:tc>
+          <w:tcPr>
+            <w:tcW w:type="dxa" w:w="3452"/>
+          </w:tcPr>
+          <w:p>
+            <w:r>
+              <w:t>声誉良好的</w:t>
+            </w:r>
+          </w:p>
+        </w:tc>
+      </w:tr>
+      <w:tr>
+        <w:trPr>
+          <w:trHeight w:val="400"/>
+        </w:trPr>
+        <w:tc>
+          <w:tcPr>
+            <w:tcW w:type="dxa" w:w="2518"/>
+          </w:tcPr>
+          <w:p>
+            <w:r>
+              <w:t>fashionista</w:t>
+            </w:r>
+          </w:p>
+        </w:tc>
+        <w:tc>
+          <w:tcPr>
+            <w:tcW w:type="dxa" w:w="1742"/>
+          </w:tcPr>
+          <w:p>
+            <w:r>
+              <w:t>/ˌfæʃəˈniːstə/</w:t>
+            </w:r>
+          </w:p>
+        </w:tc>
+        <w:tc>
+          <w:tcPr>
+            <w:tcW w:type="dxa" w:w="810"/>
+          </w:tcPr>
+          <w:p>
+            <w:r>
+              <w:t>n.</w:t>
+            </w:r>
+          </w:p>
+        </w:tc>
+        <w:tc>
+          <w:tcPr>
+            <w:tcW w:type="dxa" w:w="3452"/>
+          </w:tcPr>
+          <w:p>
+            <w:r>
+              <w:t>时尚达人</w:t>
+            </w:r>
+          </w:p>
+        </w:tc>
+      </w:tr>
+      <w:tr>
+        <w:trPr>
+          <w:trHeight w:val="400"/>
+        </w:trPr>
+        <w:tc>
+          <w:tcPr>
+            <w:tcW w:type="dxa" w:w="2518"/>
+          </w:tcPr>
+          <w:p>
+            <w:r>
+              <w:t>comedian</w:t>
+            </w:r>
+          </w:p>
+        </w:tc>
+        <w:tc>
+          <w:tcPr>
+            <w:tcW w:type="dxa" w:w="1742"/>
+          </w:tcPr>
+          <w:p>
+            <w:r>
+              <w:t>/kəˈmiːdiən/</w:t>
+            </w:r>
+          </w:p>
+        </w:tc>
+        <w:tc>
+          <w:tcPr>
+            <w:tcW w:type="dxa" w:w="810"/>
+          </w:tcPr>
+          <w:p>
+            <w:r>
+              <w:t>n.</w:t>
+            </w:r>
+          </w:p>
+        </w:tc>
+        <w:tc>
+          <w:tcPr>
+            <w:tcW w:type="dxa" w:w="3452"/>
+          </w:tcPr>
+          <w:p>
+            <w:r>
+              <w:t>喜剧演员</w:t>
+            </w:r>
+          </w:p>
+        </w:tc>
+      </w:tr>
+      <w:tr>
+        <w:trPr>
+          <w:trHeight w:val="400"/>
+        </w:trPr>
+        <w:tc>
+          <w:tcPr>
+            <w:tcW w:type="dxa" w:w="2518"/>
+          </w:tcPr>
+          <w:p>
+            <w:r>
+              <w:t>ware</w:t>
+            </w:r>
+          </w:p>
+        </w:tc>
+        <w:tc>
+          <w:tcPr>
+            <w:tcW w:type="dxa" w:w="1742"/>
+          </w:tcPr>
+          <w:p>
+            <w:r>
+              <w:t>/wer/</w:t>
+            </w:r>
+          </w:p>
+        </w:tc>
+        <w:tc>
+          <w:tcPr>
+            <w:tcW w:type="dxa" w:w="810"/>
+          </w:tcPr>
+          <w:p>
+            <w:r>
+              <w:t>n.</w:t>
+            </w:r>
+          </w:p>
+        </w:tc>
+        <w:tc>
+          <w:tcPr>
+            <w:tcW w:type="dxa" w:w="3452"/>
+          </w:tcPr>
+          <w:p>
+            <w:r>
+              <w:t>商品</w:t>
+            </w:r>
+          </w:p>
+        </w:tc>
+      </w:tr>
+      <w:tr>
+        <w:trPr>
+          <w:trHeight w:val="400"/>
+        </w:trPr>
+        <w:tc>
+          <w:tcPr>
+            <w:tcW w:type="dxa" w:w="2518"/>
+          </w:tcPr>
+          <w:p>
+            <w:r>
+              <w:t>fantasise</w:t>
+            </w:r>
+          </w:p>
+        </w:tc>
+        <w:tc>
+          <w:tcPr>
+            <w:tcW w:type="dxa" w:w="1742"/>
+          </w:tcPr>
+          <w:p>
+            <w:r>
+              <w:t>/ˈfæntəsaɪz/</w:t>
             </w:r>
           </w:p>
         </w:tc>
@@ -218,32 +441,32 @@
           </w:tcPr>
           <w:p>
             <w:r>
-              <w:t>欺骗</w:t>
-            </w:r>
-          </w:p>
-        </w:tc>
-      </w:tr>
-      <w:tr>
-        <w:trPr>
-          <w:trHeight w:val="400"/>
-        </w:trPr>
-        <w:tc>
-          <w:tcPr>
-            <w:tcW w:type="dxa" w:w="2518"/>
-          </w:tcPr>
-          <w:p>
-            <w:r>
-              <w:t>homesteader</w:t>
-            </w:r>
-          </w:p>
-        </w:tc>
-        <w:tc>
-          <w:tcPr>
-            <w:tcW w:type="dxa" w:w="1742"/>
-          </w:tcPr>
-          <w:p>
-            <w:r>
-              <w:t>/ˈhoʊmˌstɛdər/</w:t>
+              <w:t>幻想</w:t>
+            </w:r>
+          </w:p>
+        </w:tc>
+      </w:tr>
+      <w:tr>
+        <w:trPr>
+          <w:trHeight w:val="400"/>
+        </w:trPr>
+        <w:tc>
+          <w:tcPr>
+            <w:tcW w:type="dxa" w:w="2518"/>
+          </w:tcPr>
+          <w:p>
+            <w:r>
+              <w:t>boomer</w:t>
+            </w:r>
+          </w:p>
+        </w:tc>
+        <w:tc>
+          <w:tcPr>
+            <w:tcW w:type="dxa" w:w="1742"/>
+          </w:tcPr>
+          <w:p>
+            <w:r>
+              <w:t>/ˈbuːmər/</w:t>
             </w:r>
           </w:p>
         </w:tc>
@@ -263,22 +486,67 @@
           </w:tcPr>
           <w:p>
             <w:r>
-              <w:t>拥有宅地的人</w:t>
-            </w:r>
-          </w:p>
-        </w:tc>
-      </w:tr>
-      <w:tr>
-        <w:trPr>
-          <w:trHeight w:val="400"/>
-        </w:trPr>
-        <w:tc>
-          <w:tcPr>
-            <w:tcW w:type="dxa" w:w="2518"/>
-          </w:tcPr>
-          <w:p>
-            <w:r>
-              <w:t>space-dweller</w:t>
+              <w:t>婴儿潮一代</w:t>
+            </w:r>
+          </w:p>
+        </w:tc>
+      </w:tr>
+      <w:tr>
+        <w:trPr>
+          <w:trHeight w:val="400"/>
+        </w:trPr>
+        <w:tc>
+          <w:tcPr>
+            <w:tcW w:type="dxa" w:w="2518"/>
+          </w:tcPr>
+          <w:p>
+            <w:r>
+              <w:t>stalwart</w:t>
+            </w:r>
+          </w:p>
+        </w:tc>
+        <w:tc>
+          <w:tcPr>
+            <w:tcW w:type="dxa" w:w="1742"/>
+          </w:tcPr>
+          <w:p>
+            <w:r>
+              <w:t>/ˈstɔːlwərt/</w:t>
+            </w:r>
+          </w:p>
+        </w:tc>
+        <w:tc>
+          <w:tcPr>
+            <w:tcW w:type="dxa" w:w="810"/>
+          </w:tcPr>
+          <w:p>
+            <w:r>
+              <w:t>n.</w:t>
+            </w:r>
+          </w:p>
+        </w:tc>
+        <w:tc>
+          <w:tcPr>
+            <w:tcW w:type="dxa" w:w="3452"/>
+          </w:tcPr>
+          <w:p>
+            <w:r>
+              <w:t>坚定分子</w:t>
+            </w:r>
+          </w:p>
+        </w:tc>
+      </w:tr>
+      <w:tr>
+        <w:trPr>
+          <w:trHeight w:val="400"/>
+        </w:trPr>
+        <w:tc>
+          <w:tcPr>
+            <w:tcW w:type="dxa" w:w="2518"/>
+          </w:tcPr>
+          <w:p>
+            <w:r>
+              <w:t>Super Bowl</w:t>
             </w:r>
           </w:p>
         </w:tc>
@@ -295,42 +563,130 @@
             <w:tcW w:type="dxa" w:w="810"/>
           </w:tcPr>
           <w:p>
+            <w:r>
+              <w:t>n.</w:t>
+            </w:r>
+          </w:p>
+        </w:tc>
+        <w:tc>
+          <w:tcPr>
+            <w:tcW w:type="dxa" w:w="3452"/>
+          </w:tcPr>
+          <w:p>
+            <w:r>
+              <w:t>超级碗</w:t>
+            </w:r>
+          </w:p>
+        </w:tc>
+      </w:tr>
+      <w:tr>
+        <w:trPr>
+          <w:trHeight w:val="400"/>
+        </w:trPr>
+        <w:tc>
+          <w:tcPr>
+            <w:tcW w:type="dxa" w:w="2518"/>
+          </w:tcPr>
+          <w:p>
+            <w:r>
+              <w:t>royalty</w:t>
+            </w:r>
+          </w:p>
+        </w:tc>
+        <w:tc>
+          <w:tcPr>
+            <w:tcW w:type="dxa" w:w="1742"/>
+          </w:tcPr>
+          <w:p>
+            <w:r>
+              <w:t>/ˈrɔɪəlti/</w:t>
+            </w:r>
+          </w:p>
+        </w:tc>
+        <w:tc>
+          <w:tcPr>
+            <w:tcW w:type="dxa" w:w="810"/>
+          </w:tcPr>
+          <w:p>
+            <w:r>
+              <w:t>n.</w:t>
+            </w:r>
+          </w:p>
+        </w:tc>
+        <w:tc>
+          <w:tcPr>
+            <w:tcW w:type="dxa" w:w="3452"/>
+          </w:tcPr>
+          <w:p>
+            <w:r>
+              <w:t>皇室成员</w:t>
+            </w:r>
+          </w:p>
+        </w:tc>
+      </w:tr>
+      <w:tr>
+        <w:trPr>
+          <w:trHeight w:val="400"/>
+        </w:trPr>
+        <w:tc>
+          <w:tcPr>
+            <w:tcW w:type="dxa" w:w="2518"/>
+          </w:tcPr>
+          <w:p>
+            <w:r>
+              <w:t>chart-topping</w:t>
+            </w:r>
+          </w:p>
+        </w:tc>
+        <w:tc>
+          <w:tcPr>
+            <w:tcW w:type="dxa" w:w="1742"/>
+          </w:tcPr>
+          <w:p>
             <w:r/>
           </w:p>
         </w:tc>
         <w:tc>
           <w:tcPr>
-            <w:tcW w:type="dxa" w:w="3452"/>
-          </w:tcPr>
-          <w:p>
-            <w:r>
-              <w:t>太空居住者</w:t>
-            </w:r>
-          </w:p>
-        </w:tc>
-      </w:tr>
-      <w:tr>
-        <w:trPr>
-          <w:trHeight w:val="400"/>
-        </w:trPr>
-        <w:tc>
-          <w:tcPr>
-            <w:tcW w:type="dxa" w:w="2518"/>
-          </w:tcPr>
-          <w:p>
-            <w:r>
-              <w:t>annihilation</w:t>
-            </w:r>
-          </w:p>
-        </w:tc>
-        <w:tc>
-          <w:tcPr>
-            <w:tcW w:type="dxa" w:w="1742"/>
-          </w:tcPr>
-          <w:p>
-            <w:r>
-              <w:t>/əˌnaɪ.əˈleɪ.ʃən/</w:t>
-            </w:r>
+            <w:tcW w:type="dxa" w:w="810"/>
+          </w:tcPr>
+          <w:p>
+            <w:r>
+              <w:t>adj.</w:t>
+            </w:r>
+          </w:p>
+        </w:tc>
+        <w:tc>
+          <w:tcPr>
+            <w:tcW w:type="dxa" w:w="3452"/>
+          </w:tcPr>
+          <w:p>
+            <w:r>
+              <w:t>排行榜榜首的</w:t>
+            </w:r>
+          </w:p>
+        </w:tc>
+      </w:tr>
+      <w:tr>
+        <w:trPr>
+          <w:trHeight w:val="400"/>
+        </w:trPr>
+        <w:tc>
+          <w:tcPr>
+            <w:tcW w:type="dxa" w:w="2518"/>
+          </w:tcPr>
+          <w:p>
+            <w:r>
+              <w:t>pop star</w:t>
+            </w:r>
+          </w:p>
+        </w:tc>
+        <w:tc>
+          <w:tcPr>
+            <w:tcW w:type="dxa" w:w="1742"/>
+          </w:tcPr>
+          <w:p>
+            <w:r/>
           </w:p>
         </w:tc>
         <w:tc>
@@ -349,32 +705,386 @@
           </w:tcPr>
           <w:p>
             <w:r>
-              <w:t>灭绝</w:t>
-            </w:r>
-          </w:p>
-        </w:tc>
-      </w:tr>
-      <w:tr>
-        <w:trPr>
-          <w:trHeight w:val="400"/>
-        </w:trPr>
-        <w:tc>
-          <w:tcPr>
-            <w:tcW w:type="dxa" w:w="2518"/>
-          </w:tcPr>
-          <w:p>
-            <w:r>
-              <w:t>horrid</w:t>
-            </w:r>
-          </w:p>
-        </w:tc>
-        <w:tc>
-          <w:tcPr>
-            <w:tcW w:type="dxa" w:w="1742"/>
-          </w:tcPr>
-          <w:p>
-            <w:r>
-              <w:t>/ˈhɔːr.ɪd/</w:t>
+              <w:t>流行歌星</w:t>
+            </w:r>
+          </w:p>
+        </w:tc>
+      </w:tr>
+      <w:tr>
+        <w:trPr>
+          <w:trHeight w:val="400"/>
+        </w:trPr>
+        <w:tc>
+          <w:tcPr>
+            <w:tcW w:type="dxa" w:w="2518"/>
+          </w:tcPr>
+          <w:p>
+            <w:r>
+              <w:t>legion</w:t>
+            </w:r>
+          </w:p>
+        </w:tc>
+        <w:tc>
+          <w:tcPr>
+            <w:tcW w:type="dxa" w:w="1742"/>
+          </w:tcPr>
+          <w:p>
+            <w:r>
+              <w:t>/ˈliːdʒən/</w:t>
+            </w:r>
+          </w:p>
+        </w:tc>
+        <w:tc>
+          <w:tcPr>
+            <w:tcW w:type="dxa" w:w="810"/>
+          </w:tcPr>
+          <w:p>
+            <w:r>
+              <w:t>n.</w:t>
+            </w:r>
+          </w:p>
+        </w:tc>
+        <w:tc>
+          <w:tcPr>
+            <w:tcW w:type="dxa" w:w="3452"/>
+          </w:tcPr>
+          <w:p>
+            <w:r>
+              <w:t>大批</w:t>
+            </w:r>
+          </w:p>
+        </w:tc>
+      </w:tr>
+      <w:tr>
+        <w:trPr>
+          <w:trHeight w:val="400"/>
+        </w:trPr>
+        <w:tc>
+          <w:tcPr>
+            <w:tcW w:type="dxa" w:w="2518"/>
+          </w:tcPr>
+          <w:p>
+            <w:r>
+              <w:t>Goldman Sachs</w:t>
+            </w:r>
+          </w:p>
+        </w:tc>
+        <w:tc>
+          <w:tcPr>
+            <w:tcW w:type="dxa" w:w="1742"/>
+          </w:tcPr>
+          <w:p>
+            <w:r/>
+          </w:p>
+        </w:tc>
+        <w:tc>
+          <w:tcPr>
+            <w:tcW w:type="dxa" w:w="810"/>
+          </w:tcPr>
+          <w:p>
+            <w:r>
+              <w:t>n.</w:t>
+            </w:r>
+          </w:p>
+        </w:tc>
+        <w:tc>
+          <w:tcPr>
+            <w:tcW w:type="dxa" w:w="3452"/>
+          </w:tcPr>
+          <w:p>
+            <w:r>
+              <w:t>高盛</w:t>
+            </w:r>
+          </w:p>
+        </w:tc>
+      </w:tr>
+      <w:tr>
+        <w:trPr>
+          <w:trHeight w:val="400"/>
+        </w:trPr>
+        <w:tc>
+          <w:tcPr>
+            <w:tcW w:type="dxa" w:w="2518"/>
+          </w:tcPr>
+          <w:p>
+            <w:r>
+              <w:t>reckon</w:t>
+            </w:r>
+          </w:p>
+        </w:tc>
+        <w:tc>
+          <w:tcPr>
+            <w:tcW w:type="dxa" w:w="1742"/>
+          </w:tcPr>
+          <w:p>
+            <w:r>
+              <w:t>/ˈrekən/</w:t>
+            </w:r>
+          </w:p>
+        </w:tc>
+        <w:tc>
+          <w:tcPr>
+            <w:tcW w:type="dxa" w:w="810"/>
+          </w:tcPr>
+          <w:p>
+            <w:r>
+              <w:t>v.</w:t>
+            </w:r>
+          </w:p>
+        </w:tc>
+        <w:tc>
+          <w:tcPr>
+            <w:tcW w:type="dxa" w:w="3452"/>
+          </w:tcPr>
+          <w:p>
+            <w:r>
+              <w:t>估计</w:t>
+            </w:r>
+          </w:p>
+        </w:tc>
+      </w:tr>
+      <w:tr>
+        <w:trPr>
+          <w:trHeight w:val="400"/>
+        </w:trPr>
+        <w:tc>
+          <w:tcPr>
+            <w:tcW w:type="dxa" w:w="2518"/>
+          </w:tcPr>
+          <w:p>
+            <w:r>
+              <w:t>boon</w:t>
+            </w:r>
+          </w:p>
+        </w:tc>
+        <w:tc>
+          <w:tcPr>
+            <w:tcW w:type="dxa" w:w="1742"/>
+          </w:tcPr>
+          <w:p>
+            <w:r>
+              <w:t>/buːn/</w:t>
+            </w:r>
+          </w:p>
+        </w:tc>
+        <w:tc>
+          <w:tcPr>
+            <w:tcW w:type="dxa" w:w="810"/>
+          </w:tcPr>
+          <w:p>
+            <w:r>
+              <w:t>n.</w:t>
+            </w:r>
+          </w:p>
+        </w:tc>
+        <w:tc>
+          <w:tcPr>
+            <w:tcW w:type="dxa" w:w="3452"/>
+          </w:tcPr>
+          <w:p>
+            <w:r>
+              <w:t>帮助</w:t>
+            </w:r>
+          </w:p>
+        </w:tc>
+      </w:tr>
+      <w:tr>
+        <w:trPr>
+          <w:trHeight w:val="400"/>
+        </w:trPr>
+        <w:tc>
+          <w:tcPr>
+            <w:tcW w:type="dxa" w:w="2518"/>
+          </w:tcPr>
+          <w:p>
+            <w:r>
+              <w:t>Celebrity</w:t>
+            </w:r>
+          </w:p>
+        </w:tc>
+        <w:tc>
+          <w:tcPr>
+            <w:tcW w:type="dxa" w:w="1742"/>
+          </w:tcPr>
+          <w:p>
+            <w:r/>
+          </w:p>
+        </w:tc>
+        <w:tc>
+          <w:tcPr>
+            <w:tcW w:type="dxa" w:w="810"/>
+          </w:tcPr>
+          <w:p>
+            <w:r>
+              <w:t>n.</w:t>
+            </w:r>
+          </w:p>
+        </w:tc>
+        <w:tc>
+          <w:tcPr>
+            <w:tcW w:type="dxa" w:w="3452"/>
+          </w:tcPr>
+          <w:p>
+            <w:r>
+              <w:t>名人</w:t>
+            </w:r>
+          </w:p>
+        </w:tc>
+      </w:tr>
+      <w:tr>
+        <w:trPr>
+          <w:trHeight w:val="400"/>
+        </w:trPr>
+        <w:tc>
+          <w:tcPr>
+            <w:tcW w:type="dxa" w:w="2518"/>
+          </w:tcPr>
+          <w:p>
+            <w:r>
+              <w:t>make a career out of</w:t>
+            </w:r>
+          </w:p>
+        </w:tc>
+        <w:tc>
+          <w:tcPr>
+            <w:tcW w:type="dxa" w:w="1742"/>
+          </w:tcPr>
+          <w:p>
+            <w:r/>
+          </w:p>
+        </w:tc>
+        <w:tc>
+          <w:tcPr>
+            <w:tcW w:type="dxa" w:w="810"/>
+          </w:tcPr>
+          <w:p>
+            <w:r>
+              <w:t>v.</w:t>
+            </w:r>
+          </w:p>
+        </w:tc>
+        <w:tc>
+          <w:tcPr>
+            <w:tcW w:type="dxa" w:w="3452"/>
+          </w:tcPr>
+          <w:p>
+            <w:r>
+              <w:t>把...当作职业</w:t>
+            </w:r>
+          </w:p>
+        </w:tc>
+      </w:tr>
+      <w:tr>
+        <w:trPr>
+          <w:trHeight w:val="400"/>
+        </w:trPr>
+        <w:tc>
+          <w:tcPr>
+            <w:tcW w:type="dxa" w:w="2518"/>
+          </w:tcPr>
+          <w:p>
+            <w:r>
+              <w:t>proliferation</w:t>
+            </w:r>
+          </w:p>
+        </w:tc>
+        <w:tc>
+          <w:tcPr>
+            <w:tcW w:type="dxa" w:w="1742"/>
+          </w:tcPr>
+          <w:p>
+            <w:r>
+              <w:t>/prəˌlɪfəˈreɪʃn/</w:t>
+            </w:r>
+          </w:p>
+        </w:tc>
+        <w:tc>
+          <w:tcPr>
+            <w:tcW w:type="dxa" w:w="810"/>
+          </w:tcPr>
+          <w:p>
+            <w:r>
+              <w:t>n.</w:t>
+            </w:r>
+          </w:p>
+        </w:tc>
+        <w:tc>
+          <w:tcPr>
+            <w:tcW w:type="dxa" w:w="3452"/>
+          </w:tcPr>
+          <w:p>
+            <w:r>
+              <w:t>激增</w:t>
+            </w:r>
+          </w:p>
+        </w:tc>
+      </w:tr>
+      <w:tr>
+        <w:trPr>
+          <w:trHeight w:val="400"/>
+        </w:trPr>
+        <w:tc>
+          <w:tcPr>
+            <w:tcW w:type="dxa" w:w="2518"/>
+          </w:tcPr>
+          <w:p>
+            <w:r>
+              <w:t>guru</w:t>
+            </w:r>
+          </w:p>
+        </w:tc>
+        <w:tc>
+          <w:tcPr>
+            <w:tcW w:type="dxa" w:w="1742"/>
+          </w:tcPr>
+          <w:p>
+            <w:r>
+              <w:t>/ˈɡʊruː/</w:t>
+            </w:r>
+          </w:p>
+        </w:tc>
+        <w:tc>
+          <w:tcPr>
+            <w:tcW w:type="dxa" w:w="810"/>
+          </w:tcPr>
+          <w:p>
+            <w:r>
+              <w:t>n.</w:t>
+            </w:r>
+          </w:p>
+        </w:tc>
+        <w:tc>
+          <w:tcPr>
+            <w:tcW w:type="dxa" w:w="3452"/>
+          </w:tcPr>
+          <w:p>
+            <w:r>
+              <w:t>专家</w:t>
+            </w:r>
+          </w:p>
+        </w:tc>
+      </w:tr>
+      <w:tr>
+        <w:trPr>
+          <w:trHeight w:val="400"/>
+        </w:trPr>
+        <w:tc>
+          <w:tcPr>
+            <w:tcW w:type="dxa" w:w="2518"/>
+          </w:tcPr>
+          <w:p>
+            <w:r>
+              <w:t>symmetrical</w:t>
+            </w:r>
+          </w:p>
+        </w:tc>
+        <w:tc>
+          <w:tcPr>
+            <w:tcW w:type="dxa" w:w="1742"/>
+          </w:tcPr>
+          <w:p>
+            <w:r>
+              <w:t>/sɪˈmetrɪkl/</w:t>
             </w:r>
           </w:p>
         </w:tc>
@@ -394,22 +1104,112 @@
           </w:tcPr>
           <w:p>
             <w:r>
-              <w:t>可怕的</w:t>
-            </w:r>
-          </w:p>
-        </w:tc>
-      </w:tr>
-      <w:tr>
-        <w:trPr>
-          <w:trHeight w:val="400"/>
-        </w:trPr>
-        <w:tc>
-          <w:tcPr>
-            <w:tcW w:type="dxa" w:w="2518"/>
-          </w:tcPr>
-          <w:p>
-            <w:r>
-              <w:t>space-colonisation</w:t>
+              <w:t>对称的</w:t>
+            </w:r>
+          </w:p>
+        </w:tc>
+      </w:tr>
+      <w:tr>
+        <w:trPr>
+          <w:trHeight w:val="400"/>
+        </w:trPr>
+        <w:tc>
+          <w:tcPr>
+            <w:tcW w:type="dxa" w:w="2518"/>
+          </w:tcPr>
+          <w:p>
+            <w:r>
+              <w:t>glut</w:t>
+            </w:r>
+          </w:p>
+        </w:tc>
+        <w:tc>
+          <w:tcPr>
+            <w:tcW w:type="dxa" w:w="1742"/>
+          </w:tcPr>
+          <w:p>
+            <w:r>
+              <w:t>/ɡlʌt/</w:t>
+            </w:r>
+          </w:p>
+        </w:tc>
+        <w:tc>
+          <w:tcPr>
+            <w:tcW w:type="dxa" w:w="810"/>
+          </w:tcPr>
+          <w:p>
+            <w:r>
+              <w:t>n.</w:t>
+            </w:r>
+          </w:p>
+        </w:tc>
+        <w:tc>
+          <w:tcPr>
+            <w:tcW w:type="dxa" w:w="3452"/>
+          </w:tcPr>
+          <w:p>
+            <w:r>
+              <w:t>过剩</w:t>
+            </w:r>
+          </w:p>
+        </w:tc>
+      </w:tr>
+      <w:tr>
+        <w:trPr>
+          <w:trHeight w:val="400"/>
+        </w:trPr>
+        <w:tc>
+          <w:tcPr>
+            <w:tcW w:type="dxa" w:w="2518"/>
+          </w:tcPr>
+          <w:p>
+            <w:r>
+              <w:t>fickle</w:t>
+            </w:r>
+          </w:p>
+        </w:tc>
+        <w:tc>
+          <w:tcPr>
+            <w:tcW w:type="dxa" w:w="1742"/>
+          </w:tcPr>
+          <w:p>
+            <w:r>
+              <w:t>/ˈfɪkl/</w:t>
+            </w:r>
+          </w:p>
+        </w:tc>
+        <w:tc>
+          <w:tcPr>
+            <w:tcW w:type="dxa" w:w="810"/>
+          </w:tcPr>
+          <w:p>
+            <w:r>
+              <w:t>adj.</w:t>
+            </w:r>
+          </w:p>
+        </w:tc>
+        <w:tc>
+          <w:tcPr>
+            <w:tcW w:type="dxa" w:w="3452"/>
+          </w:tcPr>
+          <w:p>
+            <w:r>
+              <w:t>易变的</w:t>
+            </w:r>
+          </w:p>
+        </w:tc>
+      </w:tr>
+      <w:tr>
+        <w:trPr>
+          <w:trHeight w:val="400"/>
+        </w:trPr>
+        <w:tc>
+          <w:tcPr>
+            <w:tcW w:type="dxa" w:w="2518"/>
+          </w:tcPr>
+          <w:p>
+            <w:r>
+              <w:t>go viral</w:t>
             </w:r>
           </w:p>
         </w:tc>
@@ -426,41 +1226,86 @@
             <w:tcW w:type="dxa" w:w="810"/>
           </w:tcPr>
           <w:p>
+            <w:r>
+              <w:t>v.</w:t>
+            </w:r>
+          </w:p>
+        </w:tc>
+        <w:tc>
+          <w:tcPr>
+            <w:tcW w:type="dxa" w:w="3452"/>
+          </w:tcPr>
+          <w:p>
+            <w:r>
+              <w:t>走红</w:t>
+            </w:r>
+          </w:p>
+        </w:tc>
+      </w:tr>
+      <w:tr>
+        <w:trPr>
+          <w:trHeight w:val="400"/>
+        </w:trPr>
+        <w:tc>
+          <w:tcPr>
+            <w:tcW w:type="dxa" w:w="2518"/>
+          </w:tcPr>
+          <w:p>
+            <w:r>
+              <w:t>make the most of</w:t>
+            </w:r>
+          </w:p>
+        </w:tc>
+        <w:tc>
+          <w:tcPr>
+            <w:tcW w:type="dxa" w:w="1742"/>
+          </w:tcPr>
+          <w:p>
             <w:r/>
           </w:p>
         </w:tc>
         <w:tc>
           <w:tcPr>
-            <w:tcW w:type="dxa" w:w="3452"/>
-          </w:tcPr>
-          <w:p>
-            <w:r>
-              <w:t>太空殖民</w:t>
-            </w:r>
-          </w:p>
-        </w:tc>
-      </w:tr>
-      <w:tr>
-        <w:trPr>
-          <w:trHeight w:val="400"/>
-        </w:trPr>
-        <w:tc>
-          <w:tcPr>
-            <w:tcW w:type="dxa" w:w="2518"/>
-          </w:tcPr>
-          <w:p>
-            <w:r>
-              <w:t>terrestrial</w:t>
-            </w:r>
-          </w:p>
-        </w:tc>
-        <w:tc>
-          <w:tcPr>
-            <w:tcW w:type="dxa" w:w="1742"/>
-          </w:tcPr>
-          <w:p>
-            <w:r>
-              <w:t>/təˈrɛs.tri.əl/</w:t>
+            <w:tcW w:type="dxa" w:w="810"/>
+          </w:tcPr>
+          <w:p>
+            <w:r>
+              <w:t>v.</w:t>
+            </w:r>
+          </w:p>
+        </w:tc>
+        <w:tc>
+          <w:tcPr>
+            <w:tcW w:type="dxa" w:w="3452"/>
+          </w:tcPr>
+          <w:p>
+            <w:r>
+              <w:t>充分利用</w:t>
+            </w:r>
+          </w:p>
+        </w:tc>
+      </w:tr>
+      <w:tr>
+        <w:trPr>
+          <w:trHeight w:val="400"/>
+        </w:trPr>
+        <w:tc>
+          <w:tcPr>
+            <w:tcW w:type="dxa" w:w="2518"/>
+          </w:tcPr>
+          <w:p>
+            <w:r>
+              <w:t>volatile</w:t>
+            </w:r>
+          </w:p>
+        </w:tc>
+        <w:tc>
+          <w:tcPr>
+            <w:tcW w:type="dxa" w:w="1742"/>
+          </w:tcPr>
+          <w:p>
+            <w:r>
+              <w:t>/ˈvɑːlətl/</w:t>
             </w:r>
           </w:p>
         </w:tc>
@@ -480,7 +1325,455 @@
           </w:tcPr>
           <w:p>
             <w:r>
-              <w:t>地球的</w:t>
+              <w:t>不稳定的</w:t>
+            </w:r>
+          </w:p>
+        </w:tc>
+      </w:tr>
+      <w:tr>
+        <w:trPr>
+          <w:trHeight w:val="400"/>
+        </w:trPr>
+        <w:tc>
+          <w:tcPr>
+            <w:tcW w:type="dxa" w:w="2518"/>
+          </w:tcPr>
+          <w:p>
+            <w:r>
+              <w:t>weary</w:t>
+            </w:r>
+          </w:p>
+        </w:tc>
+        <w:tc>
+          <w:tcPr>
+            <w:tcW w:type="dxa" w:w="1742"/>
+          </w:tcPr>
+          <w:p>
+            <w:r>
+              <w:t>/ˈwɪəri/</w:t>
+            </w:r>
+          </w:p>
+        </w:tc>
+        <w:tc>
+          <w:tcPr>
+            <w:tcW w:type="dxa" w:w="810"/>
+          </w:tcPr>
+          <w:p>
+            <w:r>
+              <w:t>adj.</w:t>
+            </w:r>
+          </w:p>
+        </w:tc>
+        <w:tc>
+          <w:tcPr>
+            <w:tcW w:type="dxa" w:w="3452"/>
+          </w:tcPr>
+          <w:p>
+            <w:r>
+              <w:t>厌倦的</w:t>
+            </w:r>
+          </w:p>
+        </w:tc>
+      </w:tr>
+      <w:tr>
+        <w:trPr>
+          <w:trHeight w:val="400"/>
+        </w:trPr>
+        <w:tc>
+          <w:tcPr>
+            <w:tcW w:type="dxa" w:w="2518"/>
+          </w:tcPr>
+          <w:p>
+            <w:r>
+              <w:t>McKinsey</w:t>
+            </w:r>
+          </w:p>
+        </w:tc>
+        <w:tc>
+          <w:tcPr>
+            <w:tcW w:type="dxa" w:w="1742"/>
+          </w:tcPr>
+          <w:p>
+            <w:r>
+              <w:t>/məˈkɪnzi/</w:t>
+            </w:r>
+          </w:p>
+        </w:tc>
+        <w:tc>
+          <w:tcPr>
+            <w:tcW w:type="dxa" w:w="810"/>
+          </w:tcPr>
+          <w:p>
+            <w:r>
+              <w:t>n.</w:t>
+            </w:r>
+          </w:p>
+        </w:tc>
+        <w:tc>
+          <w:tcPr>
+            <w:tcW w:type="dxa" w:w="3452"/>
+          </w:tcPr>
+          <w:p>
+            <w:r>
+              <w:t>麦肯锡</w:t>
+            </w:r>
+          </w:p>
+        </w:tc>
+      </w:tr>
+      <w:tr>
+        <w:trPr>
+          <w:trHeight w:val="400"/>
+        </w:trPr>
+        <w:tc>
+          <w:tcPr>
+            <w:tcW w:type="dxa" w:w="2518"/>
+          </w:tcPr>
+          <w:p>
+            <w:r>
+              <w:t>consultancy</w:t>
+            </w:r>
+          </w:p>
+        </w:tc>
+        <w:tc>
+          <w:tcPr>
+            <w:tcW w:type="dxa" w:w="1742"/>
+          </w:tcPr>
+          <w:p>
+            <w:r>
+              <w:t>/kənˈsʌltənsi/</w:t>
+            </w:r>
+          </w:p>
+        </w:tc>
+        <w:tc>
+          <w:tcPr>
+            <w:tcW w:type="dxa" w:w="810"/>
+          </w:tcPr>
+          <w:p>
+            <w:r>
+              <w:t>n.</w:t>
+            </w:r>
+          </w:p>
+        </w:tc>
+        <w:tc>
+          <w:tcPr>
+            <w:tcW w:type="dxa" w:w="3452"/>
+          </w:tcPr>
+          <w:p>
+            <w:r>
+              <w:t>咨询公司</w:t>
+            </w:r>
+          </w:p>
+        </w:tc>
+      </w:tr>
+      <w:tr>
+        <w:trPr>
+          <w:trHeight w:val="400"/>
+        </w:trPr>
+        <w:tc>
+          <w:tcPr>
+            <w:tcW w:type="dxa" w:w="2518"/>
+          </w:tcPr>
+          <w:p>
+            <w:r>
+              <w:t>took off</w:t>
+            </w:r>
+          </w:p>
+        </w:tc>
+        <w:tc>
+          <w:tcPr>
+            <w:tcW w:type="dxa" w:w="1742"/>
+          </w:tcPr>
+          <w:p>
+            <w:r/>
+          </w:p>
+        </w:tc>
+        <w:tc>
+          <w:tcPr>
+            <w:tcW w:type="dxa" w:w="810"/>
+          </w:tcPr>
+          <w:p>
+            <w:r>
+              <w:t>v.</w:t>
+            </w:r>
+          </w:p>
+        </w:tc>
+        <w:tc>
+          <w:tcPr>
+            <w:tcW w:type="dxa" w:w="3452"/>
+          </w:tcPr>
+          <w:p>
+            <w:r>
+              <w:t>起飞</w:t>
+            </w:r>
+          </w:p>
+        </w:tc>
+      </w:tr>
+      <w:tr>
+        <w:trPr>
+          <w:trHeight w:val="400"/>
+        </w:trPr>
+        <w:tc>
+          <w:tcPr>
+            <w:tcW w:type="dxa" w:w="2518"/>
+          </w:tcPr>
+          <w:p>
+            <w:r>
+              <w:t>authentic</w:t>
+            </w:r>
+          </w:p>
+        </w:tc>
+        <w:tc>
+          <w:tcPr>
+            <w:tcW w:type="dxa" w:w="1742"/>
+          </w:tcPr>
+          <w:p>
+            <w:r>
+              <w:t>/ɔːˈθentɪk/</w:t>
+            </w:r>
+          </w:p>
+        </w:tc>
+        <w:tc>
+          <w:tcPr>
+            <w:tcW w:type="dxa" w:w="810"/>
+          </w:tcPr>
+          <w:p>
+            <w:r>
+              <w:t>adj.</w:t>
+            </w:r>
+          </w:p>
+        </w:tc>
+        <w:tc>
+          <w:tcPr>
+            <w:tcW w:type="dxa" w:w="3452"/>
+          </w:tcPr>
+          <w:p>
+            <w:r>
+              <w:t>真实的</w:t>
+            </w:r>
+          </w:p>
+        </w:tc>
+      </w:tr>
+      <w:tr>
+        <w:trPr>
+          <w:trHeight w:val="400"/>
+        </w:trPr>
+        <w:tc>
+          <w:tcPr>
+            <w:tcW w:type="dxa" w:w="2518"/>
+          </w:tcPr>
+          <w:p>
+            <w:r>
+              <w:t>buzzword</w:t>
+            </w:r>
+          </w:p>
+        </w:tc>
+        <w:tc>
+          <w:tcPr>
+            <w:tcW w:type="dxa" w:w="1742"/>
+          </w:tcPr>
+          <w:p>
+            <w:r>
+              <w:t>/ˈbʌzwɜːrd/</w:t>
+            </w:r>
+          </w:p>
+        </w:tc>
+        <w:tc>
+          <w:tcPr>
+            <w:tcW w:type="dxa" w:w="810"/>
+          </w:tcPr>
+          <w:p>
+            <w:r>
+              <w:t>n.</w:t>
+            </w:r>
+          </w:p>
+        </w:tc>
+        <w:tc>
+          <w:tcPr>
+            <w:tcW w:type="dxa" w:w="3452"/>
+          </w:tcPr>
+          <w:p>
+            <w:r>
+              <w:t>流行术语</w:t>
+            </w:r>
+          </w:p>
+        </w:tc>
+      </w:tr>
+      <w:tr>
+        <w:trPr>
+          <w:trHeight w:val="400"/>
+        </w:trPr>
+        <w:tc>
+          <w:tcPr>
+            <w:tcW w:type="dxa" w:w="2518"/>
+          </w:tcPr>
+          <w:p>
+            <w:r>
+              <w:t>abound</w:t>
+            </w:r>
+          </w:p>
+        </w:tc>
+        <w:tc>
+          <w:tcPr>
+            <w:tcW w:type="dxa" w:w="1742"/>
+          </w:tcPr>
+          <w:p>
+            <w:r>
+              <w:t>/əˈbaʊnd/</w:t>
+            </w:r>
+          </w:p>
+        </w:tc>
+        <w:tc>
+          <w:tcPr>
+            <w:tcW w:type="dxa" w:w="810"/>
+          </w:tcPr>
+          <w:p>
+            <w:r>
+              <w:t>v.</w:t>
+            </w:r>
+          </w:p>
+        </w:tc>
+        <w:tc>
+          <w:tcPr>
+            <w:tcW w:type="dxa" w:w="3452"/>
+          </w:tcPr>
+          <w:p>
+            <w:r>
+              <w:t>大量存在</w:t>
+            </w:r>
+          </w:p>
+        </w:tc>
+      </w:tr>
+      <w:tr>
+        <w:trPr>
+          <w:trHeight w:val="400"/>
+        </w:trPr>
+        <w:tc>
+          <w:tcPr>
+            <w:tcW w:type="dxa" w:w="2518"/>
+          </w:tcPr>
+          <w:p>
+            <w:r>
+              <w:t>niche</w:t>
+            </w:r>
+          </w:p>
+        </w:tc>
+        <w:tc>
+          <w:tcPr>
+            <w:tcW w:type="dxa" w:w="1742"/>
+          </w:tcPr>
+          <w:p>
+            <w:r>
+              <w:t>/niːʃ/</w:t>
+            </w:r>
+          </w:p>
+        </w:tc>
+        <w:tc>
+          <w:tcPr>
+            <w:tcW w:type="dxa" w:w="810"/>
+          </w:tcPr>
+          <w:p>
+            <w:r>
+              <w:t>n.</w:t>
+            </w:r>
+          </w:p>
+        </w:tc>
+        <w:tc>
+          <w:tcPr>
+            <w:tcW w:type="dxa" w:w="3452"/>
+          </w:tcPr>
+          <w:p>
+            <w:r>
+              <w:t>小众市场</w:t>
+            </w:r>
+          </w:p>
+        </w:tc>
+      </w:tr>
+      <w:tr>
+        <w:trPr>
+          <w:trHeight w:val="400"/>
+        </w:trPr>
+        <w:tc>
+          <w:tcPr>
+            <w:tcW w:type="dxa" w:w="2518"/>
+          </w:tcPr>
+          <w:p>
+            <w:r>
+              <w:t>intrinsic</w:t>
+            </w:r>
+          </w:p>
+        </w:tc>
+        <w:tc>
+          <w:tcPr>
+            <w:tcW w:type="dxa" w:w="1742"/>
+          </w:tcPr>
+          <w:p>
+            <w:r>
+              <w:t>/ɪnˈtrɪnsɪk/</w:t>
+            </w:r>
+          </w:p>
+        </w:tc>
+        <w:tc>
+          <w:tcPr>
+            <w:tcW w:type="dxa" w:w="810"/>
+          </w:tcPr>
+          <w:p>
+            <w:r>
+              <w:t>adj.</w:t>
+            </w:r>
+          </w:p>
+        </w:tc>
+        <w:tc>
+          <w:tcPr>
+            <w:tcW w:type="dxa" w:w="3452"/>
+          </w:tcPr>
+          <w:p>
+            <w:r>
+              <w:t>本质的</w:t>
+            </w:r>
+          </w:p>
+        </w:tc>
+      </w:tr>
+      <w:tr>
+        <w:trPr>
+          <w:trHeight w:val="400"/>
+        </w:trPr>
+        <w:tc>
+          <w:tcPr>
+            <w:tcW w:type="dxa" w:w="2518"/>
+          </w:tcPr>
+          <w:p>
+            <w:r>
+              <w:t>scout</w:t>
+            </w:r>
+          </w:p>
+        </w:tc>
+        <w:tc>
+          <w:tcPr>
+            <w:tcW w:type="dxa" w:w="1742"/>
+          </w:tcPr>
+          <w:p>
+            <w:r>
+              <w:t>/skaʊt/</w:t>
+            </w:r>
+          </w:p>
+        </w:tc>
+        <w:tc>
+          <w:tcPr>
+            <w:tcW w:type="dxa" w:w="810"/>
+          </w:tcPr>
+          <w:p>
+            <w:r>
+              <w:t>v.</w:t>
+            </w:r>
+          </w:p>
+        </w:tc>
+        <w:tc>
+          <w:tcPr>
+            <w:tcW w:type="dxa" w:w="3452"/>
+          </w:tcPr>
+          <w:p>
+            <w:r>
+              <w:t>侦察</w:t>
             </w:r>
           </w:p>
         </w:tc>

</xml_diff>

<commit_message>
fix text font issue
</commit_message>
<xml_diff>
--- a/test_vocabulary.docx
+++ b/test_vocabulary.docx
@@ -170,6 +170,7 @@
             <w:r>
               <w:rPr>
                 <w:rFonts w:ascii="苹方-简" w:hAnsi="苹方-简" w:eastAsia="苹方-简"/>
+                <w:b w:val="0"/>
                 <w:sz w:val="18"/>
               </w:rPr>
               <w:t>Gen Zs</w:t>
@@ -188,6 +189,7 @@
             <w:r>
               <w:rPr>
                 <w:rFonts w:ascii="苹方-简" w:hAnsi="苹方-简" w:eastAsia="苹方-简"/>
+                <w:b w:val="0"/>
                 <w:sz w:val="18"/>
               </w:rPr>
               <w:t>/dʒen ziːz/</w:t>
@@ -206,6 +208,7 @@
             <w:r>
               <w:rPr>
                 <w:rFonts w:ascii="苹方-简" w:hAnsi="苹方-简" w:eastAsia="苹方-简"/>
+                <w:b w:val="0"/>
                 <w:sz w:val="18"/>
               </w:rPr>
               <w:t>n.</w:t>
@@ -224,6 +227,7 @@
             <w:r>
               <w:rPr>
                 <w:rFonts w:ascii="苹方-简" w:hAnsi="苹方-简" w:eastAsia="苹方-简"/>
+                <w:b w:val="0"/>
                 <w:sz w:val="18"/>
               </w:rPr>
               <w:t>Z世代</w:t>
@@ -247,6 +251,7 @@
             <w:r>
               <w:rPr>
                 <w:rFonts w:ascii="苹方-简" w:hAnsi="苹方-简" w:eastAsia="苹方-简"/>
+                <w:b w:val="0"/>
                 <w:sz w:val="18"/>
               </w:rPr>
               <w:t>pollster</w:t>
@@ -265,6 +270,7 @@
             <w:r>
               <w:rPr>
                 <w:rFonts w:ascii="苹方-简" w:hAnsi="苹方-简" w:eastAsia="苹方-简"/>
+                <w:b w:val="0"/>
                 <w:sz w:val="18"/>
               </w:rPr>
               <w:t>/ˈpəʊlstə(r)/</w:t>
@@ -283,6 +289,7 @@
             <w:r>
               <w:rPr>
                 <w:rFonts w:ascii="苹方-简" w:hAnsi="苹方-简" w:eastAsia="苹方-简"/>
+                <w:b w:val="0"/>
                 <w:sz w:val="18"/>
               </w:rPr>
               <w:t>n.</w:t>
@@ -301,6 +308,7 @@
             <w:r>
               <w:rPr>
                 <w:rFonts w:ascii="苹方-简" w:hAnsi="苹方-简" w:eastAsia="苹方-简"/>
+                <w:b w:val="0"/>
                 <w:sz w:val="18"/>
               </w:rPr>
               <w:t>民意调查员</w:t>
@@ -324,6 +332,7 @@
             <w:r>
               <w:rPr>
                 <w:rFonts w:ascii="苹方-简" w:hAnsi="苹方-简" w:eastAsia="苹方-简"/>
+                <w:b w:val="0"/>
                 <w:sz w:val="18"/>
               </w:rPr>
               <w:t>reputable</w:t>
@@ -342,6 +351,7 @@
             <w:r>
               <w:rPr>
                 <w:rFonts w:ascii="苹方-简" w:hAnsi="苹方-简" w:eastAsia="苹方-简"/>
+                <w:b w:val="0"/>
                 <w:sz w:val="18"/>
               </w:rPr>
               <w:t>/ˈrepjutəbl/</w:t>
@@ -360,6 +370,7 @@
             <w:r>
               <w:rPr>
                 <w:rFonts w:ascii="苹方-简" w:hAnsi="苹方-简" w:eastAsia="苹方-简"/>
+                <w:b w:val="0"/>
                 <w:sz w:val="18"/>
               </w:rPr>
               <w:t>adj.</w:t>
@@ -378,6 +389,7 @@
             <w:r>
               <w:rPr>
                 <w:rFonts w:ascii="苹方-简" w:hAnsi="苹方-简" w:eastAsia="苹方-简"/>
+                <w:b w:val="0"/>
                 <w:sz w:val="18"/>
               </w:rPr>
               <w:t>声誉良好的</w:t>
@@ -401,6 +413,7 @@
             <w:r>
               <w:rPr>
                 <w:rFonts w:ascii="苹方-简" w:hAnsi="苹方-简" w:eastAsia="苹方-简"/>
+                <w:b w:val="0"/>
                 <w:sz w:val="18"/>
               </w:rPr>
               <w:t>fashionista</w:t>
@@ -419,6 +432,7 @@
             <w:r>
               <w:rPr>
                 <w:rFonts w:ascii="苹方-简" w:hAnsi="苹方-简" w:eastAsia="苹方-简"/>
+                <w:b w:val="0"/>
                 <w:sz w:val="18"/>
               </w:rPr>
               <w:t>/ˌfæʃəˈniːstə/</w:t>
@@ -437,6 +451,7 @@
             <w:r>
               <w:rPr>
                 <w:rFonts w:ascii="苹方-简" w:hAnsi="苹方-简" w:eastAsia="苹方-简"/>
+                <w:b w:val="0"/>
                 <w:sz w:val="18"/>
               </w:rPr>
               <w:t>n.</w:t>
@@ -455,6 +470,7 @@
             <w:r>
               <w:rPr>
                 <w:rFonts w:ascii="苹方-简" w:hAnsi="苹方-简" w:eastAsia="苹方-简"/>
+                <w:b w:val="0"/>
                 <w:sz w:val="18"/>
               </w:rPr>
               <w:t>时尚达人</w:t>
@@ -478,6 +494,7 @@
             <w:r>
               <w:rPr>
                 <w:rFonts w:ascii="苹方-简" w:hAnsi="苹方-简" w:eastAsia="苹方-简"/>
+                <w:b w:val="0"/>
                 <w:sz w:val="18"/>
               </w:rPr>
               <w:t>comedian</w:t>
@@ -496,6 +513,7 @@
             <w:r>
               <w:rPr>
                 <w:rFonts w:ascii="苹方-简" w:hAnsi="苹方-简" w:eastAsia="苹方-简"/>
+                <w:b w:val="0"/>
                 <w:sz w:val="18"/>
               </w:rPr>
               <w:t>/kəˈmiːdiən/</w:t>
@@ -514,6 +532,7 @@
             <w:r>
               <w:rPr>
                 <w:rFonts w:ascii="苹方-简" w:hAnsi="苹方-简" w:eastAsia="苹方-简"/>
+                <w:b w:val="0"/>
                 <w:sz w:val="18"/>
               </w:rPr>
               <w:t>n.</w:t>
@@ -532,6 +551,7 @@
             <w:r>
               <w:rPr>
                 <w:rFonts w:ascii="苹方-简" w:hAnsi="苹方-简" w:eastAsia="苹方-简"/>
+                <w:b w:val="0"/>
                 <w:sz w:val="18"/>
               </w:rPr>
               <w:t>喜剧演员</w:t>
@@ -555,6 +575,7 @@
             <w:r>
               <w:rPr>
                 <w:rFonts w:ascii="苹方-简" w:hAnsi="苹方-简" w:eastAsia="苹方-简"/>
+                <w:b w:val="0"/>
                 <w:sz w:val="18"/>
               </w:rPr>
               <w:t>ware</w:t>
@@ -573,6 +594,7 @@
             <w:r>
               <w:rPr>
                 <w:rFonts w:ascii="苹方-简" w:hAnsi="苹方-简" w:eastAsia="苹方-简"/>
+                <w:b w:val="0"/>
                 <w:sz w:val="18"/>
               </w:rPr>
               <w:t>/weə(r)/</w:t>
@@ -591,6 +613,7 @@
             <w:r>
               <w:rPr>
                 <w:rFonts w:ascii="苹方-简" w:hAnsi="苹方-简" w:eastAsia="苹方-简"/>
+                <w:b w:val="0"/>
                 <w:sz w:val="18"/>
               </w:rPr>
               <w:t>n.</w:t>
@@ -609,6 +632,7 @@
             <w:r>
               <w:rPr>
                 <w:rFonts w:ascii="苹方-简" w:hAnsi="苹方-简" w:eastAsia="苹方-简"/>
+                <w:b w:val="0"/>
                 <w:sz w:val="18"/>
               </w:rPr>
               <w:t>商品</w:t>
@@ -632,6 +656,7 @@
             <w:r>
               <w:rPr>
                 <w:rFonts w:ascii="苹方-简" w:hAnsi="苹方-简" w:eastAsia="苹方-简"/>
+                <w:b w:val="0"/>
                 <w:sz w:val="18"/>
               </w:rPr>
               <w:t>fantasise</w:t>
@@ -650,6 +675,7 @@
             <w:r>
               <w:rPr>
                 <w:rFonts w:ascii="苹方-简" w:hAnsi="苹方-简" w:eastAsia="苹方-简"/>
+                <w:b w:val="0"/>
                 <w:sz w:val="18"/>
               </w:rPr>
               <w:t>/ˈfæntəsaɪz/</w:t>
@@ -668,6 +694,7 @@
             <w:r>
               <w:rPr>
                 <w:rFonts w:ascii="苹方-简" w:hAnsi="苹方-简" w:eastAsia="苹方-简"/>
+                <w:b w:val="0"/>
                 <w:sz w:val="18"/>
               </w:rPr>
               <w:t>v.</w:t>
@@ -686,6 +713,7 @@
             <w:r>
               <w:rPr>
                 <w:rFonts w:ascii="苹方-简" w:hAnsi="苹方-简" w:eastAsia="苹方-简"/>
+                <w:b w:val="0"/>
                 <w:sz w:val="18"/>
               </w:rPr>
               <w:t>幻想</w:t>
@@ -709,6 +737,7 @@
             <w:r>
               <w:rPr>
                 <w:rFonts w:ascii="苹方-简" w:hAnsi="苹方-简" w:eastAsia="苹方-简"/>
+                <w:b w:val="0"/>
                 <w:sz w:val="18"/>
               </w:rPr>
               <w:t>boomer</w:t>
@@ -727,6 +756,7 @@
             <w:r>
               <w:rPr>
                 <w:rFonts w:ascii="苹方-简" w:hAnsi="苹方-简" w:eastAsia="苹方-简"/>
+                <w:b w:val="0"/>
                 <w:sz w:val="18"/>
               </w:rPr>
               <w:t>/ˈbuːmə(r)/</w:t>
@@ -745,6 +775,7 @@
             <w:r>
               <w:rPr>
                 <w:rFonts w:ascii="苹方-简" w:hAnsi="苹方-简" w:eastAsia="苹方-简"/>
+                <w:b w:val="0"/>
                 <w:sz w:val="18"/>
               </w:rPr>
               <w:t>n.</w:t>
@@ -763,6 +794,7 @@
             <w:r>
               <w:rPr>
                 <w:rFonts w:ascii="苹方-简" w:hAnsi="苹方-简" w:eastAsia="苹方-简"/>
+                <w:b w:val="0"/>
                 <w:sz w:val="18"/>
               </w:rPr>
               <w:t>婴儿潮一代</w:t>
@@ -786,6 +818,7 @@
             <w:r>
               <w:rPr>
                 <w:rFonts w:ascii="苹方-简" w:hAnsi="苹方-简" w:eastAsia="苹方-简"/>
+                <w:b w:val="0"/>
                 <w:sz w:val="18"/>
               </w:rPr>
               <w:t>stalwart</w:t>
@@ -804,6 +837,7 @@
             <w:r>
               <w:rPr>
                 <w:rFonts w:ascii="苹方-简" w:hAnsi="苹方-简" w:eastAsia="苹方-简"/>
+                <w:b w:val="0"/>
                 <w:sz w:val="18"/>
               </w:rPr>
               <w:t>/ˈstɔːlwət/</w:t>
@@ -822,6 +856,7 @@
             <w:r>
               <w:rPr>
                 <w:rFonts w:ascii="苹方-简" w:hAnsi="苹方-简" w:eastAsia="苹方-简"/>
+                <w:b w:val="0"/>
                 <w:sz w:val="18"/>
               </w:rPr>
               <w:t>n.</w:t>
@@ -840,6 +875,7 @@
             <w:r>
               <w:rPr>
                 <w:rFonts w:ascii="苹方-简" w:hAnsi="苹方-简" w:eastAsia="苹方-简"/>
+                <w:b w:val="0"/>
                 <w:sz w:val="18"/>
               </w:rPr>
               <w:t>中坚分子</w:t>
@@ -863,6 +899,7 @@
             <w:r>
               <w:rPr>
                 <w:rFonts w:ascii="苹方-简" w:hAnsi="苹方-简" w:eastAsia="苹方-简"/>
+                <w:b w:val="0"/>
                 <w:sz w:val="18"/>
               </w:rPr>
               <w:t>Super Bowl</w:t>
@@ -881,6 +918,7 @@
             <w:r>
               <w:rPr>
                 <w:rFonts w:ascii="苹方-简" w:hAnsi="苹方-简" w:eastAsia="苹方-简"/>
+                <w:b w:val="0"/>
                 <w:sz w:val="18"/>
               </w:rPr>
             </w:r>
@@ -898,6 +936,7 @@
             <w:r>
               <w:rPr>
                 <w:rFonts w:ascii="苹方-简" w:hAnsi="苹方-简" w:eastAsia="苹方-简"/>
+                <w:b w:val="0"/>
                 <w:sz w:val="18"/>
               </w:rPr>
             </w:r>
@@ -915,6 +954,7 @@
             <w:r>
               <w:rPr>
                 <w:rFonts w:ascii="苹方-简" w:hAnsi="苹方-简" w:eastAsia="苹方-简"/>
+                <w:b w:val="0"/>
                 <w:sz w:val="18"/>
               </w:rPr>
               <w:t>超级碗</w:t>
@@ -938,6 +978,7 @@
             <w:r>
               <w:rPr>
                 <w:rFonts w:ascii="苹方-简" w:hAnsi="苹方-简" w:eastAsia="苹方-简"/>
+                <w:b w:val="0"/>
                 <w:sz w:val="18"/>
               </w:rPr>
               <w:t>royalty</w:t>
@@ -956,6 +997,7 @@
             <w:r>
               <w:rPr>
                 <w:rFonts w:ascii="苹方-简" w:hAnsi="苹方-简" w:eastAsia="苹方-简"/>
+                <w:b w:val="0"/>
                 <w:sz w:val="18"/>
               </w:rPr>
               <w:t>/ˈrɔɪəlti/</w:t>
@@ -974,6 +1016,7 @@
             <w:r>
               <w:rPr>
                 <w:rFonts w:ascii="苹方-简" w:hAnsi="苹方-简" w:eastAsia="苹方-简"/>
+                <w:b w:val="0"/>
                 <w:sz w:val="18"/>
               </w:rPr>
               <w:t>n.</w:t>
@@ -992,6 +1035,7 @@
             <w:r>
               <w:rPr>
                 <w:rFonts w:ascii="苹方-简" w:hAnsi="苹方-简" w:eastAsia="苹方-简"/>
+                <w:b w:val="0"/>
                 <w:sz w:val="18"/>
               </w:rPr>
               <w:t>皇室成员；名流</w:t>
@@ -1015,6 +1059,7 @@
             <w:r>
               <w:rPr>
                 <w:rFonts w:ascii="苹方-简" w:hAnsi="苹方-简" w:eastAsia="苹方-简"/>
+                <w:b w:val="0"/>
                 <w:sz w:val="18"/>
               </w:rPr>
               <w:t>chart - topping</w:t>
@@ -1033,6 +1078,7 @@
             <w:r>
               <w:rPr>
                 <w:rFonts w:ascii="苹方-简" w:hAnsi="苹方-简" w:eastAsia="苹方-简"/>
+                <w:b w:val="0"/>
                 <w:sz w:val="18"/>
               </w:rPr>
             </w:r>
@@ -1050,6 +1096,7 @@
             <w:r>
               <w:rPr>
                 <w:rFonts w:ascii="苹方-简" w:hAnsi="苹方-简" w:eastAsia="苹方-简"/>
+                <w:b w:val="0"/>
                 <w:sz w:val="18"/>
               </w:rPr>
             </w:r>
@@ -1067,6 +1114,7 @@
             <w:r>
               <w:rPr>
                 <w:rFonts w:ascii="苹方-简" w:hAnsi="苹方-简" w:eastAsia="苹方-简"/>
+                <w:b w:val="0"/>
                 <w:sz w:val="18"/>
               </w:rPr>
               <w:t>排行榜首位的</w:t>
@@ -1090,6 +1138,7 @@
             <w:r>
               <w:rPr>
                 <w:rFonts w:ascii="苹方-简" w:hAnsi="苹方-简" w:eastAsia="苹方-简"/>
+                <w:b w:val="0"/>
                 <w:sz w:val="18"/>
               </w:rPr>
               <w:t>pop star</w:t>
@@ -1108,6 +1157,7 @@
             <w:r>
               <w:rPr>
                 <w:rFonts w:ascii="苹方-简" w:hAnsi="苹方-简" w:eastAsia="苹方-简"/>
+                <w:b w:val="0"/>
                 <w:sz w:val="18"/>
               </w:rPr>
             </w:r>
@@ -1125,6 +1175,7 @@
             <w:r>
               <w:rPr>
                 <w:rFonts w:ascii="苹方-简" w:hAnsi="苹方-简" w:eastAsia="苹方-简"/>
+                <w:b w:val="0"/>
                 <w:sz w:val="18"/>
               </w:rPr>
             </w:r>
@@ -1142,6 +1193,7 @@
             <w:r>
               <w:rPr>
                 <w:rFonts w:ascii="苹方-简" w:hAnsi="苹方-简" w:eastAsia="苹方-简"/>
+                <w:b w:val="0"/>
                 <w:sz w:val="18"/>
               </w:rPr>
               <w:t>流行歌星</w:t>
@@ -1165,6 +1217,7 @@
             <w:r>
               <w:rPr>
                 <w:rFonts w:ascii="苹方-简" w:hAnsi="苹方-简" w:eastAsia="苹方-简"/>
+                <w:b w:val="0"/>
                 <w:sz w:val="18"/>
               </w:rPr>
               <w:t>legion</w:t>
@@ -1183,6 +1236,7 @@
             <w:r>
               <w:rPr>
                 <w:rFonts w:ascii="苹方-简" w:hAnsi="苹方-简" w:eastAsia="苹方-简"/>
+                <w:b w:val="0"/>
                 <w:sz w:val="18"/>
               </w:rPr>
               <w:t>/ˈliːdʒən/</w:t>
@@ -1201,6 +1255,7 @@
             <w:r>
               <w:rPr>
                 <w:rFonts w:ascii="苹方-简" w:hAnsi="苹方-简" w:eastAsia="苹方-简"/>
+                <w:b w:val="0"/>
                 <w:sz w:val="18"/>
               </w:rPr>
               <w:t>n.</w:t>
@@ -1219,6 +1274,7 @@
             <w:r>
               <w:rPr>
                 <w:rFonts w:ascii="苹方-简" w:hAnsi="苹方-简" w:eastAsia="苹方-简"/>
+                <w:b w:val="0"/>
                 <w:sz w:val="18"/>
               </w:rPr>
               <w:t>众多</w:t>
@@ -1242,6 +1298,7 @@
             <w:r>
               <w:rPr>
                 <w:rFonts w:ascii="苹方-简" w:hAnsi="苹方-简" w:eastAsia="苹方-简"/>
+                <w:b w:val="0"/>
                 <w:sz w:val="18"/>
               </w:rPr>
               <w:t>Goldman Sachs</w:t>
@@ -1260,6 +1317,7 @@
             <w:r>
               <w:rPr>
                 <w:rFonts w:ascii="苹方-简" w:hAnsi="苹方-简" w:eastAsia="苹方-简"/>
+                <w:b w:val="0"/>
                 <w:sz w:val="18"/>
               </w:rPr>
             </w:r>
@@ -1277,6 +1335,7 @@
             <w:r>
               <w:rPr>
                 <w:rFonts w:ascii="苹方-简" w:hAnsi="苹方-简" w:eastAsia="苹方-简"/>
+                <w:b w:val="0"/>
                 <w:sz w:val="18"/>
               </w:rPr>
             </w:r>
@@ -1294,6 +1353,7 @@
             <w:r>
               <w:rPr>
                 <w:rFonts w:ascii="苹方-简" w:hAnsi="苹方-简" w:eastAsia="苹方-简"/>
+                <w:b w:val="0"/>
                 <w:sz w:val="18"/>
               </w:rPr>
               <w:t>高盛集团</w:t>
@@ -1317,6 +1377,7 @@
             <w:r>
               <w:rPr>
                 <w:rFonts w:ascii="苹方-简" w:hAnsi="苹方-简" w:eastAsia="苹方-简"/>
+                <w:b w:val="0"/>
                 <w:sz w:val="18"/>
               </w:rPr>
               <w:t>reckon</w:t>
@@ -1335,6 +1396,7 @@
             <w:r>
               <w:rPr>
                 <w:rFonts w:ascii="苹方-简" w:hAnsi="苹方-简" w:eastAsia="苹方-简"/>
+                <w:b w:val="0"/>
                 <w:sz w:val="18"/>
               </w:rPr>
               <w:t>/ˈrekən/</w:t>
@@ -1353,6 +1415,7 @@
             <w:r>
               <w:rPr>
                 <w:rFonts w:ascii="苹方-简" w:hAnsi="苹方-简" w:eastAsia="苹方-简"/>
+                <w:b w:val="0"/>
                 <w:sz w:val="18"/>
               </w:rPr>
               <w:t>v.</w:t>
@@ -1371,6 +1434,7 @@
             <w:r>
               <w:rPr>
                 <w:rFonts w:ascii="苹方-简" w:hAnsi="苹方-简" w:eastAsia="苹方-简"/>
+                <w:b w:val="0"/>
                 <w:sz w:val="18"/>
               </w:rPr>
               <w:t>认为；估计</w:t>
@@ -1394,6 +1458,7 @@
             <w:r>
               <w:rPr>
                 <w:rFonts w:ascii="苹方-简" w:hAnsi="苹方-简" w:eastAsia="苹方-简"/>
+                <w:b w:val="0"/>
                 <w:sz w:val="18"/>
               </w:rPr>
               <w:t>boon</w:t>
@@ -1412,6 +1477,7 @@
             <w:r>
               <w:rPr>
                 <w:rFonts w:ascii="苹方-简" w:hAnsi="苹方-简" w:eastAsia="苹方-简"/>
+                <w:b w:val="0"/>
                 <w:sz w:val="18"/>
               </w:rPr>
               <w:t>/buːn/</w:t>
@@ -1430,6 +1496,7 @@
             <w:r>
               <w:rPr>
                 <w:rFonts w:ascii="苹方-简" w:hAnsi="苹方-简" w:eastAsia="苹方-简"/>
+                <w:b w:val="0"/>
                 <w:sz w:val="18"/>
               </w:rPr>
               <w:t>n.</w:t>
@@ -1448,6 +1515,7 @@
             <w:r>
               <w:rPr>
                 <w:rFonts w:ascii="苹方-简" w:hAnsi="苹方-简" w:eastAsia="苹方-简"/>
+                <w:b w:val="0"/>
                 <w:sz w:val="18"/>
               </w:rPr>
               <w:t>恩惠；益处</w:t>
@@ -1471,6 +1539,7 @@
             <w:r>
               <w:rPr>
                 <w:rFonts w:ascii="苹方-简" w:hAnsi="苹方-简" w:eastAsia="苹方-简"/>
+                <w:b w:val="0"/>
                 <w:sz w:val="18"/>
               </w:rPr>
               <w:t>Celebrity</w:t>
@@ -1489,6 +1558,7 @@
             <w:r>
               <w:rPr>
                 <w:rFonts w:ascii="苹方-简" w:hAnsi="苹方-简" w:eastAsia="苹方-简"/>
+                <w:b w:val="0"/>
                 <w:sz w:val="18"/>
               </w:rPr>
               <w:t>/sɪˈlebrəti/</w:t>
@@ -1507,6 +1577,7 @@
             <w:r>
               <w:rPr>
                 <w:rFonts w:ascii="苹方-简" w:hAnsi="苹方-简" w:eastAsia="苹方-简"/>
+                <w:b w:val="0"/>
                 <w:sz w:val="18"/>
               </w:rPr>
               <w:t>n.</w:t>
@@ -1525,6 +1596,7 @@
             <w:r>
               <w:rPr>
                 <w:rFonts w:ascii="苹方-简" w:hAnsi="苹方-简" w:eastAsia="苹方-简"/>
+                <w:b w:val="0"/>
                 <w:sz w:val="18"/>
               </w:rPr>
               <w:t>名人</w:t>
@@ -1548,6 +1620,7 @@
             <w:r>
               <w:rPr>
                 <w:rFonts w:ascii="苹方-简" w:hAnsi="苹方-简" w:eastAsia="苹方-简"/>
+                <w:b w:val="0"/>
                 <w:sz w:val="18"/>
               </w:rPr>
               <w:t>make a career out of</w:t>
@@ -1566,6 +1639,7 @@
             <w:r>
               <w:rPr>
                 <w:rFonts w:ascii="苹方-简" w:hAnsi="苹方-简" w:eastAsia="苹方-简"/>
+                <w:b w:val="0"/>
                 <w:sz w:val="18"/>
               </w:rPr>
             </w:r>
@@ -1583,6 +1657,7 @@
             <w:r>
               <w:rPr>
                 <w:rFonts w:ascii="苹方-简" w:hAnsi="苹方-简" w:eastAsia="苹方-简"/>
+                <w:b w:val="0"/>
                 <w:sz w:val="18"/>
               </w:rPr>
             </w:r>
@@ -1600,6 +1675,7 @@
             <w:r>
               <w:rPr>
                 <w:rFonts w:ascii="苹方-简" w:hAnsi="苹方-简" w:eastAsia="苹方-简"/>
+                <w:b w:val="0"/>
                 <w:sz w:val="18"/>
               </w:rPr>
               <w:t>以……为职业</w:t>
@@ -1623,6 +1699,7 @@
             <w:r>
               <w:rPr>
                 <w:rFonts w:ascii="苹方-简" w:hAnsi="苹方-简" w:eastAsia="苹方-简"/>
+                <w:b w:val="0"/>
                 <w:sz w:val="18"/>
               </w:rPr>
               <w:t>proliferation</w:t>
@@ -1641,6 +1718,7 @@
             <w:r>
               <w:rPr>
                 <w:rFonts w:ascii="苹方-简" w:hAnsi="苹方-简" w:eastAsia="苹方-简"/>
+                <w:b w:val="0"/>
                 <w:sz w:val="18"/>
               </w:rPr>
               <w:t>/prəˌlɪfəˈreɪʃn/</w:t>
@@ -1659,6 +1737,7 @@
             <w:r>
               <w:rPr>
                 <w:rFonts w:ascii="苹方-简" w:hAnsi="苹方-简" w:eastAsia="苹方-简"/>
+                <w:b w:val="0"/>
                 <w:sz w:val="18"/>
               </w:rPr>
               <w:t>n.</w:t>
@@ -1677,6 +1756,7 @@
             <w:r>
               <w:rPr>
                 <w:rFonts w:ascii="苹方-简" w:hAnsi="苹方-简" w:eastAsia="苹方-简"/>
+                <w:b w:val="0"/>
                 <w:sz w:val="18"/>
               </w:rPr>
               <w:t>激增</w:t>
@@ -1700,6 +1780,7 @@
             <w:r>
               <w:rPr>
                 <w:rFonts w:ascii="苹方-简" w:hAnsi="苹方-简" w:eastAsia="苹方-简"/>
+                <w:b w:val="0"/>
                 <w:sz w:val="18"/>
               </w:rPr>
               <w:t>guru</w:t>
@@ -1718,6 +1799,7 @@
             <w:r>
               <w:rPr>
                 <w:rFonts w:ascii="苹方-简" w:hAnsi="苹方-简" w:eastAsia="苹方-简"/>
+                <w:b w:val="0"/>
                 <w:sz w:val="18"/>
               </w:rPr>
               <w:t>/ˈɡuruː/</w:t>
@@ -1736,6 +1818,7 @@
             <w:r>
               <w:rPr>
                 <w:rFonts w:ascii="苹方-简" w:hAnsi="苹方-简" w:eastAsia="苹方-简"/>
+                <w:b w:val="0"/>
                 <w:sz w:val="18"/>
               </w:rPr>
               <w:t>n.</w:t>
@@ -1754,6 +1837,7 @@
             <w:r>
               <w:rPr>
                 <w:rFonts w:ascii="苹方-简" w:hAnsi="苹方-简" w:eastAsia="苹方-简"/>
+                <w:b w:val="0"/>
                 <w:sz w:val="18"/>
               </w:rPr>
               <w:t>专家</w:t>
@@ -1777,6 +1861,7 @@
             <w:r>
               <w:rPr>
                 <w:rFonts w:ascii="苹方-简" w:hAnsi="苹方-简" w:eastAsia="苹方-简"/>
+                <w:b w:val="0"/>
                 <w:sz w:val="18"/>
               </w:rPr>
               <w:t>symmetrical</w:t>
@@ -1795,6 +1880,7 @@
             <w:r>
               <w:rPr>
                 <w:rFonts w:ascii="苹方-简" w:hAnsi="苹方-简" w:eastAsia="苹方-简"/>
+                <w:b w:val="0"/>
                 <w:sz w:val="18"/>
               </w:rPr>
               <w:t>/sɪˈmetrɪkl/</w:t>
@@ -1813,6 +1899,7 @@
             <w:r>
               <w:rPr>
                 <w:rFonts w:ascii="苹方-简" w:hAnsi="苹方-简" w:eastAsia="苹方-简"/>
+                <w:b w:val="0"/>
                 <w:sz w:val="18"/>
               </w:rPr>
               <w:t>adj.</w:t>
@@ -1831,6 +1918,7 @@
             <w:r>
               <w:rPr>
                 <w:rFonts w:ascii="苹方-简" w:hAnsi="苹方-简" w:eastAsia="苹方-简"/>
+                <w:b w:val="0"/>
                 <w:sz w:val="18"/>
               </w:rPr>
               <w:t>对称的</w:t>
@@ -1854,6 +1942,7 @@
             <w:r>
               <w:rPr>
                 <w:rFonts w:ascii="苹方-简" w:hAnsi="苹方-简" w:eastAsia="苹方-简"/>
+                <w:b w:val="0"/>
                 <w:sz w:val="18"/>
               </w:rPr>
               <w:t>glut</w:t>
@@ -1872,6 +1961,7 @@
             <w:r>
               <w:rPr>
                 <w:rFonts w:ascii="苹方-简" w:hAnsi="苹方-简" w:eastAsia="苹方-简"/>
+                <w:b w:val="0"/>
                 <w:sz w:val="18"/>
               </w:rPr>
               <w:t>/ɡlʌt/</w:t>
@@ -1890,6 +1980,7 @@
             <w:r>
               <w:rPr>
                 <w:rFonts w:ascii="苹方-简" w:hAnsi="苹方-简" w:eastAsia="苹方-简"/>
+                <w:b w:val="0"/>
                 <w:sz w:val="18"/>
               </w:rPr>
               <w:t>n.</w:t>
@@ -1908,6 +1999,7 @@
             <w:r>
               <w:rPr>
                 <w:rFonts w:ascii="苹方-简" w:hAnsi="苹方-简" w:eastAsia="苹方-简"/>
+                <w:b w:val="0"/>
                 <w:sz w:val="18"/>
               </w:rPr>
               <w:t>供过于求</w:t>
@@ -1931,6 +2023,7 @@
             <w:r>
               <w:rPr>
                 <w:rFonts w:ascii="苹方-简" w:hAnsi="苹方-简" w:eastAsia="苹方-简"/>
+                <w:b w:val="0"/>
                 <w:sz w:val="18"/>
               </w:rPr>
               <w:t>fickle</w:t>
@@ -1949,6 +2042,7 @@
             <w:r>
               <w:rPr>
                 <w:rFonts w:ascii="苹方-简" w:hAnsi="苹方-简" w:eastAsia="苹方-简"/>
+                <w:b w:val="0"/>
                 <w:sz w:val="18"/>
               </w:rPr>
               <w:t>/ˈfɪkl/</w:t>
@@ -1967,6 +2061,7 @@
             <w:r>
               <w:rPr>
                 <w:rFonts w:ascii="苹方-简" w:hAnsi="苹方-简" w:eastAsia="苹方-简"/>
+                <w:b w:val="0"/>
                 <w:sz w:val="18"/>
               </w:rPr>
               <w:t>adj.</w:t>
@@ -1985,6 +2080,7 @@
             <w:r>
               <w:rPr>
                 <w:rFonts w:ascii="苹方-简" w:hAnsi="苹方-简" w:eastAsia="苹方-简"/>
+                <w:b w:val="0"/>
                 <w:sz w:val="18"/>
               </w:rPr>
               <w:t>善变的</w:t>
@@ -2008,6 +2104,7 @@
             <w:r>
               <w:rPr>
                 <w:rFonts w:ascii="苹方-简" w:hAnsi="苹方-简" w:eastAsia="苹方-简"/>
+                <w:b w:val="0"/>
                 <w:sz w:val="18"/>
               </w:rPr>
               <w:t>goes viral</w:t>
@@ -2026,6 +2123,7 @@
             <w:r>
               <w:rPr>
                 <w:rFonts w:ascii="苹方-简" w:hAnsi="苹方-简" w:eastAsia="苹方-简"/>
+                <w:b w:val="0"/>
                 <w:sz w:val="18"/>
               </w:rPr>
             </w:r>
@@ -2043,6 +2141,7 @@
             <w:r>
               <w:rPr>
                 <w:rFonts w:ascii="苹方-简" w:hAnsi="苹方-简" w:eastAsia="苹方-简"/>
+                <w:b w:val="0"/>
                 <w:sz w:val="18"/>
               </w:rPr>
             </w:r>
@@ -2060,6 +2159,7 @@
             <w:r>
               <w:rPr>
                 <w:rFonts w:ascii="苹方-简" w:hAnsi="苹方-简" w:eastAsia="苹方-简"/>
+                <w:b w:val="0"/>
                 <w:sz w:val="18"/>
               </w:rPr>
               <w:t>走红；疯传</w:t>
@@ -2083,6 +2183,7 @@
             <w:r>
               <w:rPr>
                 <w:rFonts w:ascii="苹方-简" w:hAnsi="苹方-简" w:eastAsia="苹方-简"/>
+                <w:b w:val="0"/>
                 <w:sz w:val="18"/>
               </w:rPr>
               <w:t>make the most of</w:t>
@@ -2101,6 +2202,7 @@
             <w:r>
               <w:rPr>
                 <w:rFonts w:ascii="苹方-简" w:hAnsi="苹方-简" w:eastAsia="苹方-简"/>
+                <w:b w:val="0"/>
                 <w:sz w:val="18"/>
               </w:rPr>
             </w:r>
@@ -2118,6 +2220,7 @@
             <w:r>
               <w:rPr>
                 <w:rFonts w:ascii="苹方-简" w:hAnsi="苹方-简" w:eastAsia="苹方-简"/>
+                <w:b w:val="0"/>
                 <w:sz w:val="18"/>
               </w:rPr>
             </w:r>
@@ -2135,6 +2238,7 @@
             <w:r>
               <w:rPr>
                 <w:rFonts w:ascii="苹方-简" w:hAnsi="苹方-简" w:eastAsia="苹方-简"/>
+                <w:b w:val="0"/>
                 <w:sz w:val="18"/>
               </w:rPr>
               <w:t>充分利用</w:t>
@@ -2158,6 +2262,7 @@
             <w:r>
               <w:rPr>
                 <w:rFonts w:ascii="苹方-简" w:hAnsi="苹方-简" w:eastAsia="苹方-简"/>
+                <w:b w:val="0"/>
                 <w:sz w:val="18"/>
               </w:rPr>
               <w:t>volatile</w:t>
@@ -2176,6 +2281,7 @@
             <w:r>
               <w:rPr>
                 <w:rFonts w:ascii="苹方-简" w:hAnsi="苹方-简" w:eastAsia="苹方-简"/>
+                <w:b w:val="0"/>
                 <w:sz w:val="18"/>
               </w:rPr>
               <w:t>/ˈvɒlətaɪl/</w:t>
@@ -2194,6 +2300,7 @@
             <w:r>
               <w:rPr>
                 <w:rFonts w:ascii="苹方-简" w:hAnsi="苹方-简" w:eastAsia="苹方-简"/>
+                <w:b w:val="0"/>
                 <w:sz w:val="18"/>
               </w:rPr>
               <w:t>adj.</w:t>
@@ -2212,6 +2319,7 @@
             <w:r>
               <w:rPr>
                 <w:rFonts w:ascii="苹方-简" w:hAnsi="苹方-简" w:eastAsia="苹方-简"/>
+                <w:b w:val="0"/>
                 <w:sz w:val="18"/>
               </w:rPr>
               <w:t>不稳定的</w:t>
@@ -2235,6 +2343,7 @@
             <w:r>
               <w:rPr>
                 <w:rFonts w:ascii="苹方-简" w:hAnsi="苹方-简" w:eastAsia="苹方-简"/>
+                <w:b w:val="0"/>
                 <w:sz w:val="18"/>
               </w:rPr>
               <w:t>weary</w:t>
@@ -2253,6 +2362,7 @@
             <w:r>
               <w:rPr>
                 <w:rFonts w:ascii="苹方-简" w:hAnsi="苹方-简" w:eastAsia="苹方-简"/>
+                <w:b w:val="0"/>
                 <w:sz w:val="18"/>
               </w:rPr>
               <w:t>/ˈwɪəri/</w:t>
@@ -2271,6 +2381,7 @@
             <w:r>
               <w:rPr>
                 <w:rFonts w:ascii="苹方-简" w:hAnsi="苹方-简" w:eastAsia="苹方-简"/>
+                <w:b w:val="0"/>
                 <w:sz w:val="18"/>
               </w:rPr>
               <w:t>adj.</w:t>
@@ -2289,6 +2400,7 @@
             <w:r>
               <w:rPr>
                 <w:rFonts w:ascii="苹方-简" w:hAnsi="苹方-简" w:eastAsia="苹方-简"/>
+                <w:b w:val="0"/>
                 <w:sz w:val="18"/>
               </w:rPr>
               <w:t>厌烦的</w:t>
@@ -2312,6 +2424,7 @@
             <w:r>
               <w:rPr>
                 <w:rFonts w:ascii="苹方-简" w:hAnsi="苹方-简" w:eastAsia="苹方-简"/>
+                <w:b w:val="0"/>
                 <w:sz w:val="18"/>
               </w:rPr>
               <w:t>McKinsey</w:t>
@@ -2330,6 +2443,7 @@
             <w:r>
               <w:rPr>
                 <w:rFonts w:ascii="苹方-简" w:hAnsi="苹方-简" w:eastAsia="苹方-简"/>
+                <w:b w:val="0"/>
                 <w:sz w:val="18"/>
               </w:rPr>
             </w:r>
@@ -2347,6 +2461,7 @@
             <w:r>
               <w:rPr>
                 <w:rFonts w:ascii="苹方-简" w:hAnsi="苹方-简" w:eastAsia="苹方-简"/>
+                <w:b w:val="0"/>
                 <w:sz w:val="18"/>
               </w:rPr>
             </w:r>
@@ -2364,6 +2479,7 @@
             <w:r>
               <w:rPr>
                 <w:rFonts w:ascii="苹方-简" w:hAnsi="苹方-简" w:eastAsia="苹方-简"/>
+                <w:b w:val="0"/>
                 <w:sz w:val="18"/>
               </w:rPr>
               <w:t>麦肯锡公司</w:t>
@@ -2387,6 +2503,7 @@
             <w:r>
               <w:rPr>
                 <w:rFonts w:ascii="苹方-简" w:hAnsi="苹方-简" w:eastAsia="苹方-简"/>
+                <w:b w:val="0"/>
                 <w:sz w:val="18"/>
               </w:rPr>
               <w:t>consultancy</w:t>
@@ -2405,6 +2522,7 @@
             <w:r>
               <w:rPr>
                 <w:rFonts w:ascii="苹方-简" w:hAnsi="苹方-简" w:eastAsia="苹方-简"/>
+                <w:b w:val="0"/>
                 <w:sz w:val="18"/>
               </w:rPr>
               <w:t>/kənˈsʌltənsi/</w:t>
@@ -2423,6 +2541,7 @@
             <w:r>
               <w:rPr>
                 <w:rFonts w:ascii="苹方-简" w:hAnsi="苹方-简" w:eastAsia="苹方-简"/>
+                <w:b w:val="0"/>
                 <w:sz w:val="18"/>
               </w:rPr>
               <w:t>n.</w:t>
@@ -2441,6 +2560,7 @@
             <w:r>
               <w:rPr>
                 <w:rFonts w:ascii="苹方-简" w:hAnsi="苹方-简" w:eastAsia="苹方-简"/>
+                <w:b w:val="0"/>
                 <w:sz w:val="18"/>
               </w:rPr>
               <w:t>咨询公司</w:t>
@@ -2464,6 +2584,7 @@
             <w:r>
               <w:rPr>
                 <w:rFonts w:ascii="苹方-简" w:hAnsi="苹方-简" w:eastAsia="苹方-简"/>
+                <w:b w:val="0"/>
                 <w:sz w:val="18"/>
               </w:rPr>
               <w:t>took off</w:t>
@@ -2482,6 +2603,7 @@
             <w:r>
               <w:rPr>
                 <w:rFonts w:ascii="苹方-简" w:hAnsi="苹方-简" w:eastAsia="苹方-简"/>
+                <w:b w:val="0"/>
                 <w:sz w:val="18"/>
               </w:rPr>
             </w:r>
@@ -2499,6 +2621,7 @@
             <w:r>
               <w:rPr>
                 <w:rFonts w:ascii="苹方-简" w:hAnsi="苹方-简" w:eastAsia="苹方-简"/>
+                <w:b w:val="0"/>
                 <w:sz w:val="18"/>
               </w:rPr>
             </w:r>
@@ -2516,6 +2639,7 @@
             <w:r>
               <w:rPr>
                 <w:rFonts w:ascii="苹方-简" w:hAnsi="苹方-简" w:eastAsia="苹方-简"/>
+                <w:b w:val="0"/>
                 <w:sz w:val="18"/>
               </w:rPr>
               <w:t>突然成功（转化为动词原形为take off）</w:t>
@@ -2539,6 +2663,7 @@
             <w:r>
               <w:rPr>
                 <w:rFonts w:ascii="苹方-简" w:hAnsi="苹方-简" w:eastAsia="苹方-简"/>
+                <w:b w:val="0"/>
                 <w:sz w:val="18"/>
               </w:rPr>
               <w:t>authentic</w:t>
@@ -2557,6 +2682,7 @@
             <w:r>
               <w:rPr>
                 <w:rFonts w:ascii="苹方-简" w:hAnsi="苹方-简" w:eastAsia="苹方-简"/>
+                <w:b w:val="0"/>
                 <w:sz w:val="18"/>
               </w:rPr>
               <w:t>/ɔːˈθentɪk/</w:t>
@@ -2575,6 +2701,7 @@
             <w:r>
               <w:rPr>
                 <w:rFonts w:ascii="苹方-简" w:hAnsi="苹方-简" w:eastAsia="苹方-简"/>
+                <w:b w:val="0"/>
                 <w:sz w:val="18"/>
               </w:rPr>
               <w:t>adj.</w:t>
@@ -2593,6 +2720,7 @@
             <w:r>
               <w:rPr>
                 <w:rFonts w:ascii="苹方-简" w:hAnsi="苹方-简" w:eastAsia="苹方-简"/>
+                <w:b w:val="0"/>
                 <w:sz w:val="18"/>
               </w:rPr>
               <w:t>真实可信的</w:t>
@@ -2616,6 +2744,7 @@
             <w:r>
               <w:rPr>
                 <w:rFonts w:ascii="苹方-简" w:hAnsi="苹方-简" w:eastAsia="苹方-简"/>
+                <w:b w:val="0"/>
                 <w:sz w:val="18"/>
               </w:rPr>
               <w:t>buzzword</w:t>
@@ -2634,6 +2763,7 @@
             <w:r>
               <w:rPr>
                 <w:rFonts w:ascii="苹方-简" w:hAnsi="苹方-简" w:eastAsia="苹方-简"/>
+                <w:b w:val="0"/>
                 <w:sz w:val="18"/>
               </w:rPr>
               <w:t>/ˈbʌzwɜːd/</w:t>
@@ -2652,6 +2782,7 @@
             <w:r>
               <w:rPr>
                 <w:rFonts w:ascii="苹方-简" w:hAnsi="苹方-简" w:eastAsia="苹方-简"/>
+                <w:b w:val="0"/>
                 <w:sz w:val="18"/>
               </w:rPr>
               <w:t>n.</w:t>
@@ -2670,6 +2801,7 @@
             <w:r>
               <w:rPr>
                 <w:rFonts w:ascii="苹方-简" w:hAnsi="苹方-简" w:eastAsia="苹方-简"/>
+                <w:b w:val="0"/>
                 <w:sz w:val="18"/>
               </w:rPr>
               <w:t>流行语</w:t>
@@ -2693,6 +2825,7 @@
             <w:r>
               <w:rPr>
                 <w:rFonts w:ascii="苹方-简" w:hAnsi="苹方-简" w:eastAsia="苹方-简"/>
+                <w:b w:val="0"/>
                 <w:sz w:val="18"/>
               </w:rPr>
               <w:t>abound</w:t>
@@ -2711,6 +2844,7 @@
             <w:r>
               <w:rPr>
                 <w:rFonts w:ascii="苹方-简" w:hAnsi="苹方-简" w:eastAsia="苹方-简"/>
+                <w:b w:val="0"/>
                 <w:sz w:val="18"/>
               </w:rPr>
               <w:t>/əˈbaʊnd/</w:t>
@@ -2729,6 +2863,7 @@
             <w:r>
               <w:rPr>
                 <w:rFonts w:ascii="苹方-简" w:hAnsi="苹方-简" w:eastAsia="苹方-简"/>
+                <w:b w:val="0"/>
                 <w:sz w:val="18"/>
               </w:rPr>
               <w:t>v.</w:t>
@@ -2747,6 +2882,7 @@
             <w:r>
               <w:rPr>
                 <w:rFonts w:ascii="苹方-简" w:hAnsi="苹方-简" w:eastAsia="苹方-简"/>
+                <w:b w:val="0"/>
                 <w:sz w:val="18"/>
               </w:rPr>
               <w:t>大量存在</w:t>
@@ -2770,6 +2906,7 @@
             <w:r>
               <w:rPr>
                 <w:rFonts w:ascii="苹方-简" w:hAnsi="苹方-简" w:eastAsia="苹方-简"/>
+                <w:b w:val="0"/>
                 <w:sz w:val="18"/>
               </w:rPr>
               <w:t>niche</w:t>
@@ -2788,6 +2925,7 @@
             <w:r>
               <w:rPr>
                 <w:rFonts w:ascii="苹方-简" w:hAnsi="苹方-简" w:eastAsia="苹方-简"/>
+                <w:b w:val="0"/>
                 <w:sz w:val="18"/>
               </w:rPr>
               <w:t>/niːʃ/</w:t>
@@ -2806,6 +2944,7 @@
             <w:r>
               <w:rPr>
                 <w:rFonts w:ascii="苹方-简" w:hAnsi="苹方-简" w:eastAsia="苹方-简"/>
+                <w:b w:val="0"/>
                 <w:sz w:val="18"/>
               </w:rPr>
               <w:t>n.</w:t>
@@ -2824,6 +2963,7 @@
             <w:r>
               <w:rPr>
                 <w:rFonts w:ascii="苹方-简" w:hAnsi="苹方-简" w:eastAsia="苹方-简"/>
+                <w:b w:val="0"/>
                 <w:sz w:val="18"/>
               </w:rPr>
               <w:t>小众领域</w:t>
@@ -2847,6 +2987,7 @@
             <w:r>
               <w:rPr>
                 <w:rFonts w:ascii="苹方-简" w:hAnsi="苹方-简" w:eastAsia="苹方-简"/>
+                <w:b w:val="0"/>
                 <w:sz w:val="18"/>
               </w:rPr>
               <w:t>intrinsic</w:t>
@@ -2865,6 +3006,7 @@
             <w:r>
               <w:rPr>
                 <w:rFonts w:ascii="苹方-简" w:hAnsi="苹方-简" w:eastAsia="苹方-简"/>
+                <w:b w:val="0"/>
                 <w:sz w:val="18"/>
               </w:rPr>
               <w:t>/ɪnˈtrɪnsɪk/</w:t>
@@ -2883,6 +3025,7 @@
             <w:r>
               <w:rPr>
                 <w:rFonts w:ascii="苹方-简" w:hAnsi="苹方-简" w:eastAsia="苹方-简"/>
+                <w:b w:val="0"/>
                 <w:sz w:val="18"/>
               </w:rPr>
               <w:t>adj.</w:t>
@@ -2901,6 +3044,7 @@
             <w:r>
               <w:rPr>
                 <w:rFonts w:ascii="苹方-简" w:hAnsi="苹方-简" w:eastAsia="苹方-简"/>
+                <w:b w:val="0"/>
                 <w:sz w:val="18"/>
               </w:rPr>
               <w:t>内在的；固有的</w:t>
@@ -2924,6 +3068,7 @@
             <w:r>
               <w:rPr>
                 <w:rFonts w:ascii="苹方-简" w:hAnsi="苹方-简" w:eastAsia="苹方-简"/>
+                <w:b w:val="0"/>
                 <w:sz w:val="18"/>
               </w:rPr>
               <w:t>scout</w:t>
@@ -2942,6 +3087,7 @@
             <w:r>
               <w:rPr>
                 <w:rFonts w:ascii="苹方-简" w:hAnsi="苹方-简" w:eastAsia="苹方-简"/>
+                <w:b w:val="0"/>
                 <w:sz w:val="18"/>
               </w:rPr>
               <w:t>/skaʊt/</w:t>
@@ -2960,6 +3106,7 @@
             <w:r>
               <w:rPr>
                 <w:rFonts w:ascii="苹方-简" w:hAnsi="苹方-简" w:eastAsia="苹方-简"/>
+                <w:b w:val="0"/>
                 <w:sz w:val="18"/>
               </w:rPr>
               <w:t>v.</w:t>
@@ -2978,6 +3125,7 @@
             <w:r>
               <w:rPr>
                 <w:rFonts w:ascii="苹方-简" w:hAnsi="苹方-简" w:eastAsia="苹方-简"/>
+                <w:b w:val="0"/>
                 <w:sz w:val="18"/>
               </w:rPr>
               <w:t>物色；寻找</w:t>

</xml_diff>